<commit_message>
Sorted out the figures
</commit_message>
<xml_diff>
--- a/Report/PROJ324 - Robotic Arm Control Systsem.docx
+++ b/Report/PROJ324 - Robotic Arm Control Systsem.docx
@@ -753,8 +753,6 @@
           <w:b/>
         </w:rPr>
       </w:pPr>
-      <w:bookmarkStart w:id="0" w:name="_GoBack"/>
-      <w:bookmarkEnd w:id="0"/>
       <w:r>
         <w:rPr>
           <w:b/>
@@ -1386,7 +1384,7 @@
                               <w:fldChar w:fldCharType="end"/>
                             </w:r>
                             <w:r>
-                              <w:t>:  SPI data clock timing diagram.</w:t>
+                              <w:t>: SPI data clock timing diagram.</w:t>
                             </w:r>
                           </w:p>
                         </w:txbxContent>
@@ -1450,7 +1448,7 @@
                         <w:fldChar w:fldCharType="end"/>
                       </w:r>
                       <w:r>
-                        <w:t>:  SPI data clock timing diagram.</w:t>
+                        <w:t>: SPI data clock timing diagram.</w:t>
                       </w:r>
                     </w:p>
                   </w:txbxContent>
@@ -1644,11 +1642,13 @@
         <w:t xml:space="preserve">MEMS accelerometers are typically composed of movable proof mass with plates that are attached through a mechanical suspension system, and fixed outer plates, as shown in </w:t>
       </w:r>
       <w:r>
-        <w:rPr>
-          <w:b/>
-          <w:color w:val="FF0000"/>
-        </w:rPr>
-        <w:t>Figure N</w:t>
+        <w:t>f</w:t>
+      </w:r>
+      <w:r>
+        <w:t xml:space="preserve">igure </w:t>
+      </w:r>
+      <w:r>
+        <w:t>3</w:t>
       </w:r>
       <w:r>
         <w:t>. The movable plates and fixed outer plates represent capacitors.</w:t>
@@ -2205,7 +2205,7 @@
                               </w:rPr>
                             </w:pPr>
                             <w:r>
-                              <w:t>Figure n: Structure of MEMS accelerometer.</w:t>
+                              <w:t>Figure 3: Structure of MEMS accelerometer.</w:t>
                             </w:r>
                           </w:p>
                         </w:txbxContent>
@@ -2239,7 +2239,7 @@
                         </w:rPr>
                       </w:pPr>
                       <w:r>
-                        <w:t>Figure n: Structure of MEMS accelerometer.</w:t>
+                        <w:t>Figure 3: Structure of MEMS accelerometer.</w:t>
                       </w:r>
                     </w:p>
                   </w:txbxContent>
@@ -2358,7 +2358,7 @@
                               </w:rPr>
                             </w:pPr>
                             <w:r>
-                              <w:t>Figure n: Construction of MEMS gyroscope.</w:t>
+                              <w:t>Figure 4: Construction of MEMS gyroscope.</w:t>
                             </w:r>
                           </w:p>
                         </w:txbxContent>
@@ -2389,7 +2389,7 @@
                         </w:rPr>
                       </w:pPr>
                       <w:r>
-                        <w:t>Figure n: Construction of MEMS gyroscope.</w:t>
+                        <w:t>Figure 4: Construction of MEMS gyroscope.</w:t>
                       </w:r>
                     </w:p>
                   </w:txbxContent>
@@ -2717,7 +2717,7 @@
                               </w:rPr>
                             </w:pPr>
                             <w:r>
-                              <w:t>Figure n: Electrons deflected to one side of the plate in the presence of a magnetic field. Source [3].</w:t>
+                              <w:t>Figure 5: Electrons deflected to one side of the plate in the presence of a magnetic field. Source [3].</w:t>
                             </w:r>
                           </w:p>
                         </w:txbxContent>
@@ -2754,7 +2754,7 @@
                         </w:rPr>
                       </w:pPr>
                       <w:r>
-                        <w:t>Figure n: Electrons deflected to one side of the plate in the presence of a magnetic field. Source [3].</w:t>
+                        <w:t>Figure 5: Electrons deflected to one side of the plate in the presence of a magnetic field. Source [3].</w:t>
                       </w:r>
                     </w:p>
                   </w:txbxContent>
@@ -2766,7 +2766,14 @@
         </mc:AlternateContent>
       </w:r>
       <w:r>
-        <w:t>Because the electrons are deflected to one side, two regions in the plate are created, one where the plate is negatively charged and one where the plate is positively charged. Due to this a potential difference develops across the plate, the magnitude of which can be measured. The stronger the magnetic field the plate is exposed to, the higher the potential difference will be measured across the plate. This is called the Hall Effect. Magnetometers utilise this effect in order to output voltage based on the magnetic field present [6].</w:t>
+        <w:t xml:space="preserve">Because the electrons are deflected to one side, two regions in the plate are created, one where the plate is negatively charged and one where the plate is positively charged. Due to this a potential difference develops across the plate, the magnitude of which can be measured. The stronger the magnetic field the plate is exposed to, the higher the potential difference will be measured across the plate. This is called the Hall Effect. Magnetometers utilise this effect in order to output voltage based on the magnetic field </w:t>
+      </w:r>
+      <w:r>
+        <w:rPr>
+          <w:b/>
+          <w:color w:val="FF0000"/>
+        </w:rPr>
+        <w:t>present [6].</w:t>
       </w:r>
     </w:p>
     <w:p/>
@@ -2774,7 +2781,7 @@
       <w:pPr>
         <w:pStyle w:val="Heading3"/>
         <w:rPr>
-          <w:b/>
+          <w:color w:val="auto"/>
         </w:rPr>
       </w:pPr>
       <w:r>
@@ -5199,11 +5206,23 @@
         <w:jc w:val="both"/>
       </w:pPr>
       <w:r>
-        <w:t xml:space="preserve">The problems of each sensor can be rectified by fusing the data using the complementary filter which provides a better estimate of current orientation of the device than the sensors would separately. The complementary filter can be thought of as combination of a high-pass and a low-pass filter where the low-pass filter is used to filter out short term accelerometer fluctuations and where the high-pass filter is used to filter out the effects of drift. Equation 8 shows the complementary filter equation for the x and y orientation axes. Since the </w:t>
+        <w:t xml:space="preserve">The problems of each sensor can be rectified by fusing the data using the complementary filter which provides a better estimate of current orientation of the device than the sensors would separately. The complementary filter can be thought of as combination of a high-pass and a low-pass filter where the low-pass filter is used to filter out short term accelerometer fluctuations and where the high-pass filter is used to filter out the effects of drift. Equation </w:t>
+      </w:r>
+      <w:r>
+        <w:t>9</w:t>
+      </w:r>
+      <w:r>
+        <w:t xml:space="preserve"> shows the complementary filter equation for the x and y orientation axes. Since the </w:t>
       </w:r>
       <w:r>
         <w:lastRenderedPageBreak/>
-        <w:t>accelerometer cannot be used to determine the rotation in the z-axis, the magnetometer data is used instead to provide accurate estimate of orientation in the z-axis (Equation 9).</w:t>
+        <w:t xml:space="preserve">accelerometer cannot be used to determine the rotation in the z-axis, the magnetometer data is used instead to provide accurate estimate of orientation in the z-axis (Equation </w:t>
+      </w:r>
+      <w:r>
+        <w:t>10</w:t>
+      </w:r>
+      <w:r>
+        <w:t>).</w:t>
       </w:r>
     </w:p>
     <w:p>
@@ -5895,7 +5914,13 @@
                               </w:rPr>
                             </w:pPr>
                             <w:r>
-                              <w:t>Equation 9: Complementary filter for the z-axis.</w:t>
+                              <w:t xml:space="preserve">Equation </w:t>
+                            </w:r>
+                            <w:r>
+                              <w:t>10</w:t>
+                            </w:r>
+                            <w:r>
+                              <w:t>: Complementary filter for the z-axis.</w:t>
                             </w:r>
                           </w:p>
                         </w:txbxContent>
@@ -5932,7 +5957,13 @@
                         </w:rPr>
                       </w:pPr>
                       <w:r>
-                        <w:t>Equation 9: Complementary filter for the z-axis.</w:t>
+                        <w:t xml:space="preserve">Equation </w:t>
+                      </w:r>
+                      <w:r>
+                        <w:t>10</w:t>
+                      </w:r>
+                      <w:r>
+                        <w:t>: Complementary filter for the z-axis.</w:t>
                       </w:r>
                     </w:p>
                   </w:txbxContent>
@@ -6435,31 +6466,7 @@
                               <w:rPr>
                                 <w:noProof/>
                               </w:rPr>
-                              <w:fldChar w:fldCharType="begin"/>
-                            </w:r>
-                            <w:r>
-                              <w:rPr>
-                                <w:noProof/>
-                              </w:rPr>
-                              <w:instrText xml:space="preserve"> SEQ Figure \* ARABIC </w:instrText>
-                            </w:r>
-                            <w:r>
-                              <w:rPr>
-                                <w:noProof/>
-                              </w:rPr>
-                              <w:fldChar w:fldCharType="separate"/>
-                            </w:r>
-                            <w:r>
-                              <w:rPr>
-                                <w:noProof/>
-                              </w:rPr>
-                              <w:t>1</w:t>
-                            </w:r>
-                            <w:r>
-                              <w:rPr>
-                                <w:noProof/>
-                              </w:rPr>
-                              <w:fldChar w:fldCharType="end"/>
+                              <w:t>6</w:t>
                             </w:r>
                             <w:r>
                               <w:t>: Diagram depicting the flow of data across hardware.</w:t>
@@ -6499,31 +6506,7 @@
                         <w:rPr>
                           <w:noProof/>
                         </w:rPr>
-                        <w:fldChar w:fldCharType="begin"/>
-                      </w:r>
-                      <w:r>
-                        <w:rPr>
-                          <w:noProof/>
-                        </w:rPr>
-                        <w:instrText xml:space="preserve"> SEQ Figure \* ARABIC </w:instrText>
-                      </w:r>
-                      <w:r>
-                        <w:rPr>
-                          <w:noProof/>
-                        </w:rPr>
-                        <w:fldChar w:fldCharType="separate"/>
-                      </w:r>
-                      <w:r>
-                        <w:rPr>
-                          <w:noProof/>
-                        </w:rPr>
-                        <w:t>1</w:t>
-                      </w:r>
-                      <w:r>
-                        <w:rPr>
-                          <w:noProof/>
-                        </w:rPr>
-                        <w:fldChar w:fldCharType="end"/>
+                        <w:t>6</w:t>
                       </w:r>
                       <w:r>
                         <w:t>: Diagram depicting the flow of data across hardware.</w:t>
@@ -6544,7 +6527,7 @@
         <w:t xml:space="preserve">Figure </w:t>
       </w:r>
       <w:r>
-        <w:t>1</w:t>
+        <w:t>6</w:t>
       </w:r>
       <w:r>
         <w:t xml:space="preserve"> </w:t>
@@ -6656,13 +6639,7 @@
                               </w:rPr>
                             </w:pPr>
                             <w:r>
-                              <w:t xml:space="preserve">Figure </w:t>
-                            </w:r>
-                            <w:r>
-                              <w:t>3</w:t>
-                            </w:r>
-                            <w:r>
-                              <w:t>:  Diagram depicting the component composition and connections between the inside the Data Extraction Block.</w:t>
+                              <w:t>Figure 7:  Diagram depicting the component composition and connections between the inside the Data Extraction Block.</w:t>
                             </w:r>
                           </w:p>
                         </w:txbxContent>
@@ -6697,13 +6674,7 @@
                         </w:rPr>
                       </w:pPr>
                       <w:r>
-                        <w:t xml:space="preserve">Figure </w:t>
-                      </w:r>
-                      <w:r>
-                        <w:t>3</w:t>
-                      </w:r>
-                      <w:r>
-                        <w:t>:  Diagram depicting the component composition and connections between the inside the Data Extraction Block.</w:t>
+                        <w:t>Figure 7:  Diagram depicting the component composition and connections between the inside the Data Extraction Block.</w:t>
                       </w:r>
                     </w:p>
                   </w:txbxContent>
@@ -6990,13 +6961,7 @@
                               </w:rPr>
                             </w:pPr>
                             <w:r>
-                              <w:t xml:space="preserve">Figure </w:t>
-                            </w:r>
-                            <w:r>
-                              <w:t>4</w:t>
-                            </w:r>
-                            <w:r>
-                              <w:t xml:space="preserve">: Diagram depicting the component composition and connections inside the IMU Extraction Block that is part of the Data Extraction Block. </w:t>
+                              <w:t xml:space="preserve">Figure 8: Diagram depicting the component composition and connections inside the IMU Extraction Block that is part of the Data Extraction Block. </w:t>
                             </w:r>
                           </w:p>
                         </w:txbxContent>
@@ -7029,13 +6994,7 @@
                         </w:rPr>
                       </w:pPr>
                       <w:r>
-                        <w:t xml:space="preserve">Figure </w:t>
-                      </w:r>
-                      <w:r>
-                        <w:t>4</w:t>
-                      </w:r>
-                      <w:r>
-                        <w:t xml:space="preserve">: Diagram depicting the component composition and connections inside the IMU Extraction Block that is part of the Data Extraction Block. </w:t>
+                        <w:t xml:space="preserve">Figure 8: Diagram depicting the component composition and connections inside the IMU Extraction Block that is part of the Data Extraction Block. </w:t>
                       </w:r>
                     </w:p>
                   </w:txbxContent>
@@ -9827,7 +9786,7 @@
       <w:r>
         <w:t xml:space="preserve">The Address Loader component stores the addresses of the MPU9250 registers which contain the accelerometer and gyroscope data (See Appendix A). When commanded by the Data Extraction Controller this component loads these addresses on its output for the SPI component to use to write to MPU9250 in order to extract accelerometer and gyroscope data. </w:t>
       </w:r>
-      <w:bookmarkStart w:id="1" w:name="_Hlk8240212"/>
+      <w:bookmarkStart w:id="0" w:name="_Hlk8240212"/>
       <w:r>
         <w:t xml:space="preserve">Table </w:t>
       </w:r>
@@ -9837,7 +9796,7 @@
       <w:r>
         <w:t xml:space="preserve"> describes how each input and output of this component is used.</w:t>
       </w:r>
-      <w:bookmarkEnd w:id="1"/>
+      <w:bookmarkEnd w:id="0"/>
     </w:p>
     <w:tbl>
       <w:tblPr>
@@ -13476,7 +13435,7 @@
         <w:t xml:space="preserve"> input. The connections in figure </w:t>
       </w:r>
       <w:r>
-        <w:t>3</w:t>
+        <w:t>7</w:t>
       </w:r>
       <w:r>
         <w:t xml:space="preserve"> have been represented as being single inputs such that the figure is easier to </w:t>
@@ -15325,7 +15284,7 @@
         <w:t xml:space="preserve">Figure </w:t>
       </w:r>
       <w:r>
-        <w:t>5</w:t>
+        <w:t>9</w:t>
       </w:r>
       <w:r>
         <w:t>: C++ code used to configure STM32L432 registers to set-up SPI slave on the board.</w:t>
@@ -15591,6 +15550,7 @@
           <w:rStyle w:val="Heading4Char"/>
           <w:b/>
           <w:i/>
+          <w:noProof/>
         </w:rPr>
         <w:lastRenderedPageBreak/>
         <mc:AlternateContent>
@@ -15650,7 +15610,7 @@
                               <w:t xml:space="preserve">Figure </w:t>
                             </w:r>
                             <w:r>
-                              <w:t>6</w:t>
+                              <w:t>10</w:t>
                             </w:r>
                             <w:r>
                               <w:t>: C++ code used to configure STM32L432 registers to set-up DMA SPI on the board.</w:t>
@@ -15687,7 +15647,7 @@
                         <w:t xml:space="preserve">Figure </w:t>
                       </w:r>
                       <w:r>
-                        <w:t>6</w:t>
+                        <w:t>10</w:t>
                       </w:r>
                       <w:r>
                         <w:t>: C++ code used to configure STM32L432 registers to set-up DMA SPI on the board.</w:t>
@@ -15706,6 +15666,7 @@
           <w:rStyle w:val="Heading4Char"/>
           <w:b/>
           <w:i/>
+          <w:noProof/>
         </w:rPr>
         <w:drawing>
           <wp:anchor distT="0" distB="0" distL="114300" distR="114300" simplePos="0" relativeHeight="251692032" behindDoc="1" locked="0" layoutInCell="1" allowOverlap="1" wp14:anchorId="220F2D9A" wp14:editId="3B552B36">
@@ -15846,7 +15807,7 @@
                               <w:t xml:space="preserve">Figure </w:t>
                             </w:r>
                             <w:r>
-                              <w:t>7</w:t>
+                              <w:t>11</w:t>
                             </w:r>
                             <w:r>
                               <w:t>: C++ code used to receive data from the Data Extraction Block.</w:t>
@@ -15883,7 +15844,7 @@
                         <w:t xml:space="preserve">Figure </w:t>
                       </w:r>
                       <w:r>
-                        <w:t>7</w:t>
+                        <w:t>11</w:t>
                       </w:r>
                       <w:r>
                         <w:t>: C++ code used to receive data from the Data Extraction Block.</w:t>
@@ -16424,7 +16385,7 @@
         <w:t xml:space="preserve">Figure </w:t>
       </w:r>
       <w:r>
-        <w:t>8</w:t>
+        <w:t>12</w:t>
       </w:r>
       <w:r>
         <w:t>: C++ code used to split the orientation data for transmission.</w:t>
@@ -16513,7 +16474,10 @@
         <w:t xml:space="preserve">Figure </w:t>
       </w:r>
       <w:r>
-        <w:t>9</w:t>
+        <w:t>1</w:t>
+      </w:r>
+      <w:r>
+        <w:t>3</w:t>
       </w:r>
       <w:r>
         <w:t>: Interrupt service routine triggered by a data request from the Processing simulation.</w:t>
@@ -16659,7 +16623,10 @@
         <w:t xml:space="preserve">Figure </w:t>
       </w:r>
       <w:r>
-        <w:t>10</w:t>
+        <w:t>1</w:t>
+      </w:r>
+      <w:r>
+        <w:t>4</w:t>
       </w:r>
       <w:r>
         <w:t>: C++ code depicting the transmission process from the Data Processing Block to the FPGA Wireless Communication Block.</w:t>
@@ -16695,7 +16662,10 @@
         <w:t xml:space="preserve">Because the Processing simulation controls the frequency of transactions and therefore controls when a transaction is initiated, a UART receiver is added to this block in order to allow the Processing simulation send control signals which will initiate another transaction. A reset timer was added to the design due to the fact that the connection was occasionally lost which sometimes caused the system to freeze because the state machine of the receiver could not transition between states and complete its function as a result of this loss. Because the transactions are continuous and never stop, the timer sends a reset signal to the receiver if it has not responded for a prolonged period of time. Figure </w:t>
       </w:r>
       <w:r>
-        <w:t>11</w:t>
+        <w:t>1</w:t>
+      </w:r>
+      <w:r>
+        <w:t>5</w:t>
       </w:r>
       <w:r>
         <w:t xml:space="preserve"> depicts the components and how the</w:t>
@@ -16902,10 +16872,10 @@
                               </w:rPr>
                             </w:pPr>
                             <w:r>
-                              <w:t xml:space="preserve">Figure </w:t>
+                              <w:t>Figure 1</w:t>
                             </w:r>
                             <w:r>
-                              <w:t>11</w:t>
+                              <w:t>5</w:t>
                             </w:r>
                             <w:r>
                               <w:t>: Diagram depicting the component composition and connections inside the FPGA Wireless Communication Block.</w:t>
@@ -16943,10 +16913,10 @@
                         </w:rPr>
                       </w:pPr>
                       <w:r>
-                        <w:t xml:space="preserve">Figure </w:t>
+                        <w:t>Figure 1</w:t>
                       </w:r>
                       <w:r>
-                        <w:t>11</w:t>
+                        <w:t>5</w:t>
                       </w:r>
                       <w:r>
                         <w:t>: Diagram depicting the component composition and connections inside the FPGA Wireless Communication Block.</w:t>
@@ -17295,8 +17265,16 @@
                                 <w:noProof/>
                               </w:rPr>
                             </w:pPr>
+                            <w:bookmarkStart w:id="1" w:name="_GoBack"/>
                             <w:r>
-                              <w:t xml:space="preserve">Equation n: Equation determining the number of clock cycles required per UART bit. </w:t>
+                              <w:t xml:space="preserve">Equation </w:t>
+                            </w:r>
+                            <w:r>
+                              <w:t>12</w:t>
+                            </w:r>
+                            <w:bookmarkEnd w:id="1"/>
+                            <w:r>
+                              <w:t xml:space="preserve">: Equation determining the number of clock cycles required per UART bit. </w:t>
                             </w:r>
                           </w:p>
                         </w:txbxContent>
@@ -17330,8 +17308,16 @@
                           <w:noProof/>
                         </w:rPr>
                       </w:pPr>
+                      <w:bookmarkStart w:id="2" w:name="_GoBack"/>
                       <w:r>
-                        <w:t xml:space="preserve">Equation n: Equation determining the number of clock cycles required per UART bit. </w:t>
+                        <w:t xml:space="preserve">Equation </w:t>
+                      </w:r>
+                      <w:r>
+                        <w:t>12</w:t>
+                      </w:r>
+                      <w:bookmarkEnd w:id="2"/>
+                      <w:r>
+                        <w:t xml:space="preserve">: Equation determining the number of clock cycles required per UART bit. </w:t>
                       </w:r>
                     </w:p>
                   </w:txbxContent>
@@ -21004,10 +20990,10 @@
                               </w:rPr>
                             </w:pPr>
                             <w:r>
-                              <w:t xml:space="preserve">Figure </w:t>
+                              <w:t>Figure 1</w:t>
                             </w:r>
                             <w:r>
-                              <w:t>12</w:t>
+                              <w:t>6</w:t>
                             </w:r>
                             <w:r>
                               <w:t>: Overview of the Processing Wireless Communication Block</w:t>
@@ -21041,10 +21027,10 @@
                         </w:rPr>
                       </w:pPr>
                       <w:r>
-                        <w:t xml:space="preserve">Figure </w:t>
+                        <w:t>Figure 1</w:t>
                       </w:r>
                       <w:r>
-                        <w:t>12</w:t>
+                        <w:t>6</w:t>
                       </w:r>
                       <w:r>
                         <w:t>: Overview of the Processing Wireless Communication Block</w:t>
@@ -21218,7 +21204,10 @@
         <w:t xml:space="preserve">Figure </w:t>
       </w:r>
       <w:r>
-        <w:t>13</w:t>
+        <w:t>1</w:t>
+      </w:r>
+      <w:r>
+        <w:t>7</w:t>
       </w:r>
       <w:r>
         <w:t>: C Implementation of the Processing Wireless Communication Block.</w:t>
@@ -28166,7 +28155,7 @@
 </file>
 
 <file path=customXml/itemProps1.xml><?xml version="1.0" encoding="utf-8"?>
-<ds:datastoreItem xmlns:ds="http://schemas.openxmlformats.org/officeDocument/2006/customXml" ds:itemID="{1450308E-8D96-4502-A738-778F7C066FF3}">
+<ds:datastoreItem xmlns:ds="http://schemas.openxmlformats.org/officeDocument/2006/customXml" ds:itemID="{FA9DEB33-2619-472B-95FB-D19C05094A4D}">
   <ds:schemaRefs>
     <ds:schemaRef ds:uri="http://schemas.openxmlformats.org/officeDocument/2006/bibliography"/>
   </ds:schemaRefs>

</xml_diff>

<commit_message>
Sorted out the references
</commit_message>
<xml_diff>
--- a/Report/PROJ324 - Robotic Arm Control Systsem.docx
+++ b/Report/PROJ324 - Robotic Arm Control Systsem.docx
@@ -1599,25 +1599,14 @@
       </w:r>
       <w:proofErr w:type="spellEnd"/>
       <w:r>
-        <w:t xml:space="preserve"> are categorised as “transducers” which are defined as devices that convert energy from one form to another. A device such as a microsensor typically converts mechanical energy into an electrical signal.   </w:t>
-      </w:r>
-    </w:p>
-    <w:p>
-      <w:pPr>
-        <w:rPr>
-          <w:color w:val="0000FF"/>
-          <w:u w:val="single"/>
-        </w:rPr>
-      </w:pPr>
-      <w:hyperlink r:id="rId10" w:history="1">
-        <w:r>
-          <w:rPr>
-            <w:color w:val="0000FF"/>
-            <w:u w:val="single"/>
-          </w:rPr>
-          <w:t>https://www.mems-exchange.org/MEMS/what-is.html</w:t>
-        </w:r>
-      </w:hyperlink>
+        <w:t xml:space="preserve"> are categorised as “transducers” which are defined as devices that convert energy from one form to another. A device such as a microsensor typically converts mechanical energy into an electrical signal</w:t>
+      </w:r>
+      <w:r>
+        <w:t xml:space="preserve"> [2]</w:t>
+      </w:r>
+      <w:r>
+        <w:t xml:space="preserve">.   </w:t>
+      </w:r>
     </w:p>
     <w:p/>
     <w:p>
@@ -1660,7 +1649,7 @@
         <w:t>The proof mass can only move up or down [</w:t>
       </w:r>
       <w:r>
-        <w:t>2</w:t>
+        <w:t>3</w:t>
       </w:r>
       <w:r>
         <w:t xml:space="preserve">] causing the movable plates to shift thereby changing the capacitance C1 and C2. The output voltage of the system is proportional to the acceleration (which causes the movable plates to shift) felt by the proof mass which can be measured by the changes in capacitance C1 and C2 which acts as a voltage divider where </w:t>
@@ -1731,7 +1720,31 @@
         <w:rPr>
           <w:rFonts w:eastAsiaTheme="minorEastAsia"/>
         </w:rPr>
-        <w:t xml:space="preserve"> is the input voltage (Equation 1).</w:t>
+        <w:t xml:space="preserve"> is the input voltage (Equation 1)</w:t>
+      </w:r>
+      <w:r>
+        <w:rPr>
+          <w:rFonts w:eastAsiaTheme="minorEastAsia"/>
+        </w:rPr>
+        <w:t xml:space="preserve"> [</w:t>
+      </w:r>
+      <w:r>
+        <w:rPr>
+          <w:rFonts w:eastAsiaTheme="minorEastAsia"/>
+        </w:rPr>
+        <w:t>4</w:t>
+      </w:r>
+      <w:r>
+        <w:rPr>
+          <w:rFonts w:eastAsiaTheme="minorEastAsia"/>
+        </w:rPr>
+        <w:t>]</w:t>
+      </w:r>
+      <w:r>
+        <w:rPr>
+          <w:rFonts w:eastAsiaTheme="minorEastAsia"/>
+        </w:rPr>
+        <w:t>.</w:t>
       </w:r>
     </w:p>
     <w:p>
@@ -2101,7 +2114,7 @@
                     </pic:cNvPicPr>
                   </pic:nvPicPr>
                   <pic:blipFill>
-                    <a:blip r:embed="rId11">
+                    <a:blip r:embed="rId10">
                       <a:extLst>
                         <a:ext uri="{28A0092B-C50C-407E-A947-70E740481C1C}">
                           <a14:useLocalDpi xmlns:a14="http://schemas.microsoft.com/office/drawing/2010/main" val="0"/>
@@ -2205,7 +2218,19 @@
                               </w:rPr>
                             </w:pPr>
                             <w:r>
-                              <w:t>Figure 3: Structure of MEMS accelerometer.</w:t>
+                              <w:t>Figure 3: Structure of MEMS accelerometer</w:t>
+                            </w:r>
+                            <w:r>
+                              <w:t xml:space="preserve"> [</w:t>
+                            </w:r>
+                            <w:r>
+                              <w:t>4</w:t>
+                            </w:r>
+                            <w:r>
+                              <w:t>]</w:t>
+                            </w:r>
+                            <w:r>
+                              <w:t>.</w:t>
                             </w:r>
                           </w:p>
                         </w:txbxContent>
@@ -2239,7 +2264,19 @@
                         </w:rPr>
                       </w:pPr>
                       <w:r>
-                        <w:t>Figure 3: Structure of MEMS accelerometer.</w:t>
+                        <w:t>Figure 3: Structure of MEMS accelerometer</w:t>
+                      </w:r>
+                      <w:r>
+                        <w:t xml:space="preserve"> [</w:t>
+                      </w:r>
+                      <w:r>
+                        <w:t>4</w:t>
+                      </w:r>
+                      <w:r>
+                        <w:t>]</w:t>
+                      </w:r>
+                      <w:r>
+                        <w:t>.</w:t>
                       </w:r>
                     </w:p>
                   </w:txbxContent>
@@ -2251,19 +2288,7 @@
         </mc:AlternateContent>
       </w:r>
     </w:p>
-    <w:p>
-      <w:hyperlink r:id="rId12" w:history="1">
-        <w:r>
-          <w:rPr>
-            <w:color w:val="0000FF"/>
-            <w:u w:val="single"/>
-          </w:rPr>
-          <w:t>http://mafija.fmf.uni-lj.si/seminar/files/2007_2008/MEMS_accelerometers-koncna.pdf</w:t>
-        </w:r>
-      </w:hyperlink>
-    </w:p>
     <w:p/>
-    <w:p/>
     <w:p>
       <w:pPr>
         <w:pStyle w:val="Heading3"/>
@@ -2291,11 +2316,7 @@
         <w:jc w:val="both"/>
       </w:pPr>
       <w:r>
-        <w:t xml:space="preserve">A common design of the MEMS gyroscope is the tuning-fork gyroscope. The tuning-fork Gyroscope contains a pair of proof masses that are made to oscillate with capacitive plates. The Gyroscope also consists of capacitive plates that are fixed in place besides the oscillating proof masses. When the structure is rotated, the Coriolis </w:t>
-      </w:r>
-      <w:r>
-        <w:lastRenderedPageBreak/>
-        <w:t>force induces oscillations in the proof masses at right angles to the axis of rotation. This causes the space between the capacitive plates to change while in motion. Due to the change in distance between the capacitive plates, the potential difference between the capacitive plates also changes.</w:t>
+        <w:t>A common design of the MEMS gyroscope is the tuning-fork gyroscope. The tuning-fork Gyroscope contains a pair of proof masses that are made to oscillate with capacitive plates. The Gyroscope also consists of capacitive plates that are fixed in place besides the oscillating proof masses. When the structure is rotated, the Coriolis force induces oscillations in the proof masses at right angles to the axis of rotation. This causes the space between the capacitive plates to change while in motion. Due to the change in distance between the capacitive plates, the potential difference between the capacitive plates also changes.</w:t>
       </w:r>
     </w:p>
     <w:p/>
@@ -2305,6 +2326,7 @@
           <w:noProof/>
           <w:lang w:eastAsia="en-GB"/>
         </w:rPr>
+        <w:lastRenderedPageBreak/>
         <mc:AlternateContent>
           <mc:Choice Requires="wps">
             <w:drawing>
@@ -2439,7 +2461,7 @@
                     </pic:cNvPicPr>
                   </pic:nvPicPr>
                   <pic:blipFill>
-                    <a:blip r:embed="rId13">
+                    <a:blip r:embed="rId11">
                       <a:extLst>
                         <a:ext uri="{28A0092B-C50C-407E-A947-70E740481C1C}">
                           <a14:useLocalDpi xmlns:a14="http://schemas.microsoft.com/office/drawing/2010/main" val="0"/>
@@ -2613,7 +2635,7 @@
                     </pic:cNvPicPr>
                   </pic:nvPicPr>
                   <pic:blipFill>
-                    <a:blip r:embed="rId14" cstate="print">
+                    <a:blip r:embed="rId12" cstate="print">
                       <a:extLst>
                         <a:ext uri="{28A0092B-C50C-407E-A947-70E740481C1C}">
                           <a14:useLocalDpi xmlns:a14="http://schemas.microsoft.com/office/drawing/2010/main" val="0"/>
@@ -2717,7 +2739,13 @@
                               </w:rPr>
                             </w:pPr>
                             <w:r>
-                              <w:t>Figure 5: Electrons deflected to one side of the plate in the presence of a magnetic field. Source [3].</w:t>
+                              <w:t>Figure 5: Electrons deflected to one side of the plate in the presence of a magnetic field. Source [</w:t>
+                            </w:r>
+                            <w:r>
+                              <w:t>5</w:t>
+                            </w:r>
+                            <w:r>
+                              <w:t>].</w:t>
                             </w:r>
                           </w:p>
                         </w:txbxContent>
@@ -2754,7 +2782,13 @@
                         </w:rPr>
                       </w:pPr>
                       <w:r>
-                        <w:t>Figure 5: Electrons deflected to one side of the plate in the presence of a magnetic field. Source [3].</w:t>
+                        <w:t>Figure 5: Electrons deflected to one side of the plate in the presence of a magnetic field. Source [</w:t>
+                      </w:r>
+                      <w:r>
+                        <w:t>5</w:t>
+                      </w:r>
+                      <w:r>
+                        <w:t>].</w:t>
                       </w:r>
                     </w:p>
                   </w:txbxContent>
@@ -2769,26 +2803,49 @@
         <w:t xml:space="preserve">Because the electrons are deflected to one side, two regions in the plate are created, one where the plate is negatively charged and one where the plate is positively charged. Due to this a potential difference develops across the plate, the magnitude of which can be measured. The stronger the magnetic field the plate is exposed to, the higher the potential difference will be measured across the plate. This is called the Hall Effect. Magnetometers utilise this effect in order to output voltage based on the magnetic field </w:t>
       </w:r>
       <w:r>
+        <w:t>present</w:t>
+      </w:r>
+      <w:bookmarkStart w:id="0" w:name="_GoBack"/>
+      <w:bookmarkEnd w:id="0"/>
+      <w:r>
+        <w:t>.</w:t>
+      </w:r>
+    </w:p>
+    <w:p/>
+    <w:p>
+      <w:pPr>
+        <w:pStyle w:val="Heading3"/>
+        <w:rPr>
+          <w:color w:val="auto"/>
+        </w:rPr>
+      </w:pPr>
+      <w:r>
         <w:rPr>
           <w:b/>
-          <w:color w:val="FF0000"/>
-        </w:rPr>
-        <w:t>present [6].</w:t>
-      </w:r>
-    </w:p>
-    <w:p/>
-    <w:p>
-      <w:pPr>
-        <w:pStyle w:val="Heading3"/>
-        <w:rPr>
-          <w:color w:val="auto"/>
-        </w:rPr>
-      </w:pPr>
-      <w:r>
+        </w:rPr>
+        <w:t>IMU Errors</w:t>
+      </w:r>
+    </w:p>
+    <w:p>
+      <w:pPr>
+        <w:pStyle w:val="Heading4"/>
         <w:rPr>
           <w:b/>
         </w:rPr>
-        <w:t>IMU Errors</w:t>
+      </w:pPr>
+      <w:r>
+        <w:rPr>
+          <w:b/>
+        </w:rPr>
+        <w:t>Bias Error</w:t>
+      </w:r>
+    </w:p>
+    <w:p>
+      <w:pPr>
+        <w:jc w:val="both"/>
+      </w:pPr>
+      <w:r>
+        <w:t xml:space="preserve">Due physical differences during manufacture and wear to degradation over time, each internal measurement unit will exhibit unique amounts of bias error in its measurements. The bias error is defined as the difference in the value obtained and the expected value.  For example, the gyroscope at rest should return a value of zero (assuming no noise error) but will instead return a non-zero value despite remaining stationary. </w:t>
       </w:r>
     </w:p>
     <w:p>
@@ -2802,7 +2859,7 @@
         <w:rPr>
           <w:b/>
         </w:rPr>
-        <w:t>Bias Error</w:t>
+        <w:t>Noise Error</w:t>
       </w:r>
     </w:p>
     <w:p>
@@ -2810,7 +2867,7 @@
         <w:jc w:val="both"/>
       </w:pPr>
       <w:r>
-        <w:t xml:space="preserve">Due physical differences during manufacture and wear to degradation over time, each internal measurement unit will exhibit unique amounts of bias error in its measurements. The bias error is defined as the difference in the value obtained and the expected value.  For example, the gyroscope at rest should return a value of zero (assuming no noise error) but will instead return a non-zero value despite remaining stationary. </w:t>
+        <w:t>Noise error occurs randomly and is therefore described as a stochastic process. This error is small but will accumulate during the integration of angular velocity from the gyroscope causing the orientation values to eventually drift away from the correct value. The noise error is usually minimised through statistical techniques such as noise averaging.</w:t>
       </w:r>
     </w:p>
     <w:p>
@@ -2824,7 +2881,7 @@
         <w:rPr>
           <w:b/>
         </w:rPr>
-        <w:t>Noise Error</w:t>
+        <w:t>Gyroscope Drift</w:t>
       </w:r>
     </w:p>
     <w:p>
@@ -2832,7 +2889,7 @@
         <w:jc w:val="both"/>
       </w:pPr>
       <w:r>
-        <w:t>Noise error occurs randomly and is therefore described as a stochastic process. This error is small but will accumulate during the integration of angular velocity from the gyroscope causing the orientation values to eventually drift away from the correct value. The noise error is usually minimised through statistical techniques such as noise averaging.</w:t>
+        <w:t>The gyroscope drift is caused by the noise that is inherent in the system. For the gyroscope to be useful in determining the orientation of the arm, the data obtained from the device needs to be continually integrated with respect to time. Because this process is incremental, the noise error will accumulate over time and cause the orientation value to drift away from the correct value.</w:t>
       </w:r>
     </w:p>
     <w:p>
@@ -2846,28 +2903,6 @@
         <w:rPr>
           <w:b/>
         </w:rPr>
-        <w:t>Gyroscope Drift</w:t>
-      </w:r>
-    </w:p>
-    <w:p>
-      <w:pPr>
-        <w:jc w:val="both"/>
-      </w:pPr>
-      <w:r>
-        <w:t>The gyroscope drift is caused by the noise that is inherent in the system. For the gyroscope to be useful in determining the orientation of the arm, the data obtained from the device needs to be continually integrated with respect to time. Because this process is incremental, the noise error will accumulate over time and cause the orientation value to drift away from the correct value.</w:t>
-      </w:r>
-    </w:p>
-    <w:p>
-      <w:pPr>
-        <w:pStyle w:val="Heading4"/>
-        <w:rPr>
-          <w:b/>
-        </w:rPr>
-      </w:pPr>
-      <w:r>
-        <w:rPr>
-          <w:b/>
-        </w:rPr>
         <w:t>Sensor Non-orthogonality</w:t>
       </w:r>
     </w:p>
@@ -2876,7 +2911,7 @@
         <w:t>When three gyroscopes, accelerometers and magnetometers are produced, they are intended to be mounted orthogonally in the x, y and z axes. In reality the mountings are not always perfect and as a result the sensors are not exactly at 90 degrees relative to each other [</w:t>
       </w:r>
       <w:r>
-        <w:t>4</w:t>
+        <w:t>5</w:t>
       </w:r>
       <w:r>
         <w:t>]. This leads to correlation between sensors. What this means is that when an accelerometer, for example, is measuring gravity (assuming the sensor is placed at right angles to gravity vector) along the gravity vector, the other two accelerometers will measure this force to a certain extent.</w:t>
@@ -4020,7 +4055,13 @@
                               </w:rPr>
                             </w:pPr>
                             <w:r>
-                              <w:t>Equation 5: Obtaining angular position by integrating angular velocity with respect to time [5].</w:t>
+                              <w:t>Equation 5: Obtaining angular position by integrating angular velocity with respect to time [</w:t>
+                            </w:r>
+                            <w:r>
+                              <w:t>7</w:t>
+                            </w:r>
+                            <w:r>
+                              <w:t>].</w:t>
                             </w:r>
                           </w:p>
                         </w:txbxContent>
@@ -4057,7 +4098,13 @@
                         </w:rPr>
                       </w:pPr>
                       <w:r>
-                        <w:t>Equation 5: Obtaining angular position by integrating angular velocity with respect to time [5].</w:t>
+                        <w:t>Equation 5: Obtaining angular position by integrating angular velocity with respect to time [</w:t>
+                      </w:r>
+                      <w:r>
+                        <w:t>7</w:t>
+                      </w:r>
+                      <w:r>
+                        <w:t>].</w:t>
                       </w:r>
                     </w:p>
                   </w:txbxContent>
@@ -4304,7 +4351,13 @@
                               </w:rPr>
                             </w:pPr>
                             <w:r>
-                              <w:t>Equation 6: Digital method of angular velocity integration [5].</w:t>
+                              <w:t>Equation 6: Digital method of angular velocity integration [</w:t>
+                            </w:r>
+                            <w:r>
+                              <w:t>7</w:t>
+                            </w:r>
+                            <w:r>
+                              <w:t>].</w:t>
                             </w:r>
                           </w:p>
                         </w:txbxContent>
@@ -4341,7 +4394,13 @@
                         </w:rPr>
                       </w:pPr>
                       <w:r>
-                        <w:t>Equation 6: Digital method of angular velocity integration [5].</w:t>
+                        <w:t>Equation 6: Digital method of angular velocity integration [</w:t>
+                      </w:r>
+                      <w:r>
+                        <w:t>7</w:t>
+                      </w:r>
+                      <w:r>
+                        <w:t>].</w:t>
                       </w:r>
                     </w:p>
                   </w:txbxContent>
@@ -4806,7 +4865,13 @@
                               </w:rPr>
                             </w:pPr>
                             <w:r>
-                              <w:t>Equation 7: z-axis rotation angle using magnetometer data [6].</w:t>
+                              <w:t>Equation 7: z-axis rotation angle using magnetometer data [</w:t>
+                            </w:r>
+                            <w:r>
+                              <w:t>8</w:t>
+                            </w:r>
+                            <w:r>
+                              <w:t>].</w:t>
                             </w:r>
                           </w:p>
                         </w:txbxContent>
@@ -4843,7 +4908,13 @@
                         </w:rPr>
                       </w:pPr>
                       <w:r>
-                        <w:t>Equation 7: z-axis rotation angle using magnetometer data [6].</w:t>
+                        <w:t>Equation 7: z-axis rotation angle using magnetometer data [</w:t>
+                      </w:r>
+                      <w:r>
+                        <w:t>8</w:t>
+                      </w:r>
+                      <w:r>
+                        <w:t>].</w:t>
                       </w:r>
                     </w:p>
                   </w:txbxContent>
@@ -5120,7 +5191,13 @@
                               </w:rPr>
                             </w:pPr>
                             <w:r>
-                              <w:t>Equation 8: initial state of the body relative to earth’s reference frame [6].</w:t>
+                              <w:t>Equation 8: initial state of the body relative to earth’s reference frame [</w:t>
+                            </w:r>
+                            <w:r>
+                              <w:t>8</w:t>
+                            </w:r>
+                            <w:r>
+                              <w:t>].</w:t>
                             </w:r>
                           </w:p>
                         </w:txbxContent>
@@ -5157,7 +5234,13 @@
                         </w:rPr>
                       </w:pPr>
                       <w:r>
-                        <w:t>Equation 8: initial state of the body relative to earth’s reference frame [6].</w:t>
+                        <w:t>Equation 8: initial state of the body relative to earth’s reference frame [</w:t>
+                      </w:r>
+                      <w:r>
+                        <w:t>8</w:t>
+                      </w:r>
+                      <w:r>
+                        <w:t>].</w:t>
                       </w:r>
                     </w:p>
                   </w:txbxContent>
@@ -5914,13 +5997,7 @@
                               </w:rPr>
                             </w:pPr>
                             <w:r>
-                              <w:t xml:space="preserve">Equation </w:t>
-                            </w:r>
-                            <w:r>
-                              <w:t>10</w:t>
-                            </w:r>
-                            <w:r>
-                              <w:t>: Complementary filter for the z-axis.</w:t>
+                              <w:t>Equation 10: Complementary filter for the z-axis.</w:t>
                             </w:r>
                           </w:p>
                         </w:txbxContent>
@@ -5957,13 +6034,7 @@
                         </w:rPr>
                       </w:pPr>
                       <w:r>
-                        <w:t xml:space="preserve">Equation </w:t>
-                      </w:r>
-                      <w:r>
-                        <w:t>10</w:t>
-                      </w:r>
-                      <w:r>
-                        <w:t>: Complementary filter for the z-axis.</w:t>
+                        <w:t>Equation 10: Complementary filter for the z-axis.</w:t>
                       </w:r>
                     </w:p>
                   </w:txbxContent>
@@ -6037,7 +6108,13 @@
         <w:t xml:space="preserve"> which correspond to the x, y and z axes respectively. Any orientation in 3D space can be achieved rotating by these three angles</w:t>
       </w:r>
       <w:r>
-        <w:t xml:space="preserve"> [7]</w:t>
+        <w:t xml:space="preserve"> [</w:t>
+      </w:r>
+      <w:r>
+        <w:t>9</w:t>
+      </w:r>
+      <w:r>
+        <w:t>]</w:t>
       </w:r>
       <w:r>
         <w:t xml:space="preserve">. Because these rotations are done sequence (for example, </w:t>
@@ -6370,7 +6447,7 @@
                     </pic:cNvPicPr>
                   </pic:nvPicPr>
                   <pic:blipFill>
-                    <a:blip r:embed="rId15" cstate="print">
+                    <a:blip r:embed="rId13" cstate="print">
                       <a:extLst>
                         <a:ext uri="{28A0092B-C50C-407E-A947-70E740481C1C}">
                           <a14:useLocalDpi xmlns:a14="http://schemas.microsoft.com/office/drawing/2010/main" val="0"/>
@@ -6724,7 +6801,7 @@
                     </pic:cNvPicPr>
                   </pic:nvPicPr>
                   <pic:blipFill>
-                    <a:blip r:embed="rId16" cstate="print">
+                    <a:blip r:embed="rId14" cstate="print">
                       <a:extLst>
                         <a:ext uri="{28A0092B-C50C-407E-A947-70E740481C1C}">
                           <a14:useLocalDpi xmlns:a14="http://schemas.microsoft.com/office/drawing/2010/main" val="0"/>
@@ -6801,7 +6878,7 @@
                     </pic:cNvPicPr>
                   </pic:nvPicPr>
                   <pic:blipFill>
-                    <a:blip r:embed="rId17" cstate="print">
+                    <a:blip r:embed="rId15" cstate="print">
                       <a:extLst>
                         <a:ext uri="{28A0092B-C50C-407E-A947-70E740481C1C}">
                           <a14:useLocalDpi xmlns:a14="http://schemas.microsoft.com/office/drawing/2010/main" val="0"/>
@@ -9786,7 +9863,7 @@
       <w:r>
         <w:t xml:space="preserve">The Address Loader component stores the addresses of the MPU9250 registers which contain the accelerometer and gyroscope data (See Appendix A). When commanded by the Data Extraction Controller this component loads these addresses on its output for the SPI component to use to write to MPU9250 in order to extract accelerometer and gyroscope data. </w:t>
       </w:r>
-      <w:bookmarkStart w:id="0" w:name="_Hlk8240212"/>
+      <w:bookmarkStart w:id="1" w:name="_Hlk8240212"/>
       <w:r>
         <w:t xml:space="preserve">Table </w:t>
       </w:r>
@@ -9796,7 +9873,7 @@
       <w:r>
         <w:t xml:space="preserve"> describes how each input and output of this component is used.</w:t>
       </w:r>
-      <w:bookmarkEnd w:id="0"/>
+      <w:bookmarkEnd w:id="1"/>
     </w:p>
     <w:tbl>
       <w:tblPr>
@@ -15243,7 +15320,7 @@
                     </pic:cNvPicPr>
                   </pic:nvPicPr>
                   <pic:blipFill>
-                    <a:blip r:embed="rId18" cstate="print">
+                    <a:blip r:embed="rId16" cstate="print">
                       <a:extLst>
                         <a:ext uri="{28A0092B-C50C-407E-A947-70E740481C1C}">
                           <a14:useLocalDpi xmlns:a14="http://schemas.microsoft.com/office/drawing/2010/main" val="0"/>
@@ -15607,13 +15684,7 @@
                               </w:rPr>
                             </w:pPr>
                             <w:r>
-                              <w:t xml:space="preserve">Figure </w:t>
-                            </w:r>
-                            <w:r>
-                              <w:t>10</w:t>
-                            </w:r>
-                            <w:r>
-                              <w:t>: C++ code used to configure STM32L432 registers to set-up DMA SPI on the board.</w:t>
+                              <w:t>Figure 10: C++ code used to configure STM32L432 registers to set-up DMA SPI on the board.</w:t>
                             </w:r>
                           </w:p>
                         </w:txbxContent>
@@ -15644,13 +15715,7 @@
                         </w:rPr>
                       </w:pPr>
                       <w:r>
-                        <w:t xml:space="preserve">Figure </w:t>
-                      </w:r>
-                      <w:r>
-                        <w:t>10</w:t>
-                      </w:r>
-                      <w:r>
-                        <w:t>: C++ code used to configure STM32L432 registers to set-up DMA SPI on the board.</w:t>
+                        <w:t>Figure 10: C++ code used to configure STM32L432 registers to set-up DMA SPI on the board.</w:t>
                       </w:r>
                     </w:p>
                   </w:txbxContent>
@@ -15702,7 +15767,7 @@
                     </pic:cNvPicPr>
                   </pic:nvPicPr>
                   <pic:blipFill>
-                    <a:blip r:embed="rId19" cstate="print">
+                    <a:blip r:embed="rId17" cstate="print">
                       <a:extLst>
                         <a:ext uri="{28A0092B-C50C-407E-A947-70E740481C1C}">
                           <a14:useLocalDpi xmlns:a14="http://schemas.microsoft.com/office/drawing/2010/main" val="0"/>
@@ -15804,13 +15869,7 @@
                               </w:rPr>
                             </w:pPr>
                             <w:r>
-                              <w:t xml:space="preserve">Figure </w:t>
-                            </w:r>
-                            <w:r>
-                              <w:t>11</w:t>
-                            </w:r>
-                            <w:r>
-                              <w:t>: C++ code used to receive data from the Data Extraction Block.</w:t>
+                              <w:t>Figure 11: C++ code used to receive data from the Data Extraction Block.</w:t>
                             </w:r>
                           </w:p>
                         </w:txbxContent>
@@ -15841,13 +15900,7 @@
                         </w:rPr>
                       </w:pPr>
                       <w:r>
-                        <w:t xml:space="preserve">Figure </w:t>
-                      </w:r>
-                      <w:r>
-                        <w:t>11</w:t>
-                      </w:r>
-                      <w:r>
-                        <w:t>: C++ code used to receive data from the Data Extraction Block.</w:t>
+                        <w:t>Figure 11: C++ code used to receive data from the Data Extraction Block.</w:t>
                       </w:r>
                     </w:p>
                   </w:txbxContent>
@@ -15896,7 +15949,7 @@
                     </pic:cNvPicPr>
                   </pic:nvPicPr>
                   <pic:blipFill>
-                    <a:blip r:embed="rId20" cstate="print">
+                    <a:blip r:embed="rId18" cstate="print">
                       <a:extLst>
                         <a:ext uri="{28A0092B-C50C-407E-A947-70E740481C1C}">
                           <a14:useLocalDpi xmlns:a14="http://schemas.microsoft.com/office/drawing/2010/main" val="0"/>
@@ -16344,7 +16397,7 @@
                     </pic:cNvPicPr>
                   </pic:nvPicPr>
                   <pic:blipFill>
-                    <a:blip r:embed="rId21">
+                    <a:blip r:embed="rId19">
                       <a:extLst>
                         <a:ext uri="{28A0092B-C50C-407E-A947-70E740481C1C}">
                           <a14:useLocalDpi xmlns:a14="http://schemas.microsoft.com/office/drawing/2010/main" val="0"/>
@@ -16433,7 +16486,7 @@
                     </pic:cNvPicPr>
                   </pic:nvPicPr>
                   <pic:blipFill>
-                    <a:blip r:embed="rId22" cstate="print">
+                    <a:blip r:embed="rId20" cstate="print">
                       <a:extLst>
                         <a:ext uri="{28A0092B-C50C-407E-A947-70E740481C1C}">
                           <a14:useLocalDpi xmlns:a14="http://schemas.microsoft.com/office/drawing/2010/main" val="0"/>
@@ -16582,7 +16635,7 @@
                     </pic:cNvPicPr>
                   </pic:nvPicPr>
                   <pic:blipFill>
-                    <a:blip r:embed="rId23">
+                    <a:blip r:embed="rId21">
                       <a:extLst>
                         <a:ext uri="{28A0092B-C50C-407E-A947-70E740481C1C}">
                           <a14:useLocalDpi xmlns:a14="http://schemas.microsoft.com/office/drawing/2010/main" val="0"/>
@@ -16722,7 +16775,7 @@
                     </pic:cNvPicPr>
                   </pic:nvPicPr>
                   <pic:blipFill>
-                    <a:blip r:embed="rId24" cstate="print">
+                    <a:blip r:embed="rId22" cstate="print">
                       <a:extLst>
                         <a:ext uri="{28A0092B-C50C-407E-A947-70E740481C1C}">
                           <a14:useLocalDpi xmlns:a14="http://schemas.microsoft.com/office/drawing/2010/main" val="0"/>
@@ -16872,13 +16925,7 @@
                               </w:rPr>
                             </w:pPr>
                             <w:r>
-                              <w:t>Figure 1</w:t>
-                            </w:r>
-                            <w:r>
-                              <w:t>5</w:t>
-                            </w:r>
-                            <w:r>
-                              <w:t>: Diagram depicting the component composition and connections inside the FPGA Wireless Communication Block.</w:t>
+                              <w:t>Figure 15: Diagram depicting the component composition and connections inside the FPGA Wireless Communication Block.</w:t>
                             </w:r>
                           </w:p>
                         </w:txbxContent>
@@ -16913,13 +16960,7 @@
                         </w:rPr>
                       </w:pPr>
                       <w:r>
-                        <w:t>Figure 1</w:t>
-                      </w:r>
-                      <w:r>
-                        <w:t>5</w:t>
-                      </w:r>
-                      <w:r>
-                        <w:t>: Diagram depicting the component composition and connections inside the FPGA Wireless Communication Block.</w:t>
+                        <w:t>Figure 15: Diagram depicting the component composition and connections inside the FPGA Wireless Communication Block.</w:t>
                       </w:r>
                     </w:p>
                   </w:txbxContent>
@@ -17265,16 +17306,8 @@
                                 <w:noProof/>
                               </w:rPr>
                             </w:pPr>
-                            <w:bookmarkStart w:id="1" w:name="_GoBack"/>
                             <w:r>
-                              <w:t xml:space="preserve">Equation </w:t>
-                            </w:r>
-                            <w:r>
-                              <w:t>12</w:t>
-                            </w:r>
-                            <w:bookmarkEnd w:id="1"/>
-                            <w:r>
-                              <w:t xml:space="preserve">: Equation determining the number of clock cycles required per UART bit. </w:t>
+                              <w:t xml:space="preserve">Equation 12: Equation determining the number of clock cycles required per UART bit. </w:t>
                             </w:r>
                           </w:p>
                         </w:txbxContent>
@@ -17308,16 +17341,8 @@
                           <w:noProof/>
                         </w:rPr>
                       </w:pPr>
-                      <w:bookmarkStart w:id="2" w:name="_GoBack"/>
                       <w:r>
-                        <w:t xml:space="preserve">Equation </w:t>
-                      </w:r>
-                      <w:r>
-                        <w:t>12</w:t>
-                      </w:r>
-                      <w:bookmarkEnd w:id="2"/>
-                      <w:r>
-                        <w:t xml:space="preserve">: Equation determining the number of clock cycles required per UART bit. </w:t>
+                        <w:t xml:space="preserve">Equation 12: Equation determining the number of clock cycles required per UART bit. </w:t>
                       </w:r>
                     </w:p>
                   </w:txbxContent>
@@ -20990,13 +21015,7 @@
                               </w:rPr>
                             </w:pPr>
                             <w:r>
-                              <w:t>Figure 1</w:t>
-                            </w:r>
-                            <w:r>
-                              <w:t>6</w:t>
-                            </w:r>
-                            <w:r>
-                              <w:t>: Overview of the Processing Wireless Communication Block</w:t>
+                              <w:t>Figure 16: Overview of the Processing Wireless Communication Block</w:t>
                             </w:r>
                           </w:p>
                         </w:txbxContent>
@@ -21027,13 +21046,7 @@
                         </w:rPr>
                       </w:pPr>
                       <w:r>
-                        <w:t>Figure 1</w:t>
-                      </w:r>
-                      <w:r>
-                        <w:t>6</w:t>
-                      </w:r>
-                      <w:r>
-                        <w:t>: Overview of the Processing Wireless Communication Block</w:t>
+                        <w:t>Figure 16: Overview of the Processing Wireless Communication Block</w:t>
                       </w:r>
                     </w:p>
                   </w:txbxContent>
@@ -21082,7 +21095,7 @@
                     </pic:cNvPicPr>
                   </pic:nvPicPr>
                   <pic:blipFill>
-                    <a:blip r:embed="rId25">
+                    <a:blip r:embed="rId23">
                       <a:extLst>
                         <a:ext uri="{28A0092B-C50C-407E-A947-70E740481C1C}">
                           <a14:useLocalDpi xmlns:a14="http://schemas.microsoft.com/office/drawing/2010/main" val="0"/>
@@ -21163,7 +21176,7 @@
                     </pic:cNvPicPr>
                   </pic:nvPicPr>
                   <pic:blipFill>
-                    <a:blip r:embed="rId26">
+                    <a:blip r:embed="rId24">
                       <a:extLst>
                         <a:ext uri="{28A0092B-C50C-407E-A947-70E740481C1C}">
                           <a14:useLocalDpi xmlns:a14="http://schemas.microsoft.com/office/drawing/2010/main" val="0"/>
@@ -21321,7 +21334,7 @@
       <w:r>
         <w:tab/>
       </w:r>
-      <w:hyperlink r:id="rId27" w:history="1">
+      <w:hyperlink r:id="rId25" w:history="1">
         <w:r>
           <w:rPr>
             <w:rStyle w:val="Hyperlink"/>
@@ -21331,8 +21344,46 @@
       </w:hyperlink>
     </w:p>
     <w:p>
-      <w:r>
+      <w:pPr>
+        <w:rPr>
+          <w:rStyle w:val="Hyperlink"/>
+        </w:rPr>
+      </w:pPr>
+      <w:r>
+        <w:rPr>
+          <w:rStyle w:val="Hyperlink"/>
+          <w:color w:val="auto"/>
+          <w:u w:val="none"/>
+        </w:rPr>
         <w:t>[2]</w:t>
+      </w:r>
+      <w:r>
+        <w:rPr>
+          <w:rStyle w:val="Hyperlink"/>
+          <w:color w:val="auto"/>
+          <w:u w:val="none"/>
+        </w:rPr>
+        <w:tab/>
+      </w:r>
+      <w:hyperlink r:id="rId26" w:history="1">
+        <w:r>
+          <w:rPr>
+            <w:color w:val="0000FF"/>
+            <w:u w:val="single"/>
+          </w:rPr>
+          <w:t>https://www.mems-exchange.org/MEMS/what-is.html</w:t>
+        </w:r>
+      </w:hyperlink>
+    </w:p>
+    <w:p>
+      <w:r>
+        <w:t>[</w:t>
+      </w:r>
+      <w:r>
+        <w:t>3</w:t>
+      </w:r>
+      <w:r>
+        <w:t>]</w:t>
       </w:r>
       <w:r>
         <w:tab/>
@@ -21357,12 +21408,75 @@
     </w:p>
     <w:p>
       <w:pPr>
+        <w:ind w:left="720" w:hanging="720"/>
+      </w:pPr>
+      <w:r>
+        <w:t>[</w:t>
+      </w:r>
+      <w:r>
+        <w:t>4</w:t>
+      </w:r>
+      <w:r>
+        <w:t>]</w:t>
+      </w:r>
+      <w:r>
+        <w:tab/>
+      </w:r>
+      <w:r>
+        <w:t xml:space="preserve">Matej </w:t>
+      </w:r>
+      <w:proofErr w:type="spellStart"/>
+      <w:r>
+        <w:t>Andrejašic</w:t>
+      </w:r>
+      <w:proofErr w:type="spellEnd"/>
+      <w:r>
+        <w:t>ˇ</w:t>
+      </w:r>
+      <w:r>
+        <w:t xml:space="preserve">. </w:t>
+      </w:r>
+      <w:r>
+        <w:t>MEMS ACCELEROMETERS</w:t>
+      </w:r>
+      <w:r>
+        <w:t xml:space="preserve">. </w:t>
+      </w:r>
+      <w:r>
+        <w:t>Mar</w:t>
+      </w:r>
+      <w:r>
+        <w:t>ch</w:t>
+      </w:r>
+      <w:r>
+        <w:t xml:space="preserve"> 2008</w:t>
+      </w:r>
+      <w:r>
+        <w:t xml:space="preserve">. Available at: </w:t>
+      </w:r>
+      <w:hyperlink r:id="rId27" w:history="1">
+        <w:r>
+          <w:rPr>
+            <w:rStyle w:val="Hyperlink"/>
+          </w:rPr>
+          <w:t>http://mafija.fmf.uni-lj.si/seminar/files/2007_2008/MEMS_accelerometers-koncna.pdf</w:t>
+        </w:r>
+      </w:hyperlink>
+    </w:p>
+    <w:p>
+      <w:pPr>
         <w:rPr>
           <w:rStyle w:val="Hyperlink"/>
         </w:rPr>
       </w:pPr>
       <w:r>
-        <w:t>[3]</w:t>
+        <w:t>[</w:t>
+      </w:r>
+      <w:r>
+        <w:t>5</w:t>
+      </w:r>
+      <w:r>
+        <w:t>]</w:t>
       </w:r>
       <w:r>
         <w:tab/>
@@ -21372,7 +21486,19 @@
           <w:rPr>
             <w:rStyle w:val="Hyperlink"/>
           </w:rPr>
-          <w:t>https://blog.digilentinc.com/what-is-the-hall-effect/</w:t>
+          <w:t>https://blog.digilentinc.com/what-is-the-hall-ef</w:t>
+        </w:r>
+        <w:r>
+          <w:rPr>
+            <w:rStyle w:val="Hyperlink"/>
+          </w:rPr>
+          <w:t>f</w:t>
+        </w:r>
+        <w:r>
+          <w:rPr>
+            <w:rStyle w:val="Hyperlink"/>
+          </w:rPr>
+          <w:t>ect/</w:t>
         </w:r>
       </w:hyperlink>
     </w:p>
@@ -21383,7 +21509,13 @@
         </w:rPr>
       </w:pPr>
       <w:r>
-        <w:t>[4]</w:t>
+        <w:t>[</w:t>
+      </w:r>
+      <w:r>
+        <w:t>6</w:t>
+      </w:r>
+      <w:r>
+        <w:t>]</w:t>
       </w:r>
       <w:r>
         <w:tab/>
@@ -21406,7 +21538,13 @@
         </w:rPr>
       </w:pPr>
       <w:r>
-        <w:t>[5]</w:t>
+        <w:t>[</w:t>
+      </w:r>
+      <w:r>
+        <w:t>7</w:t>
+      </w:r>
+      <w:r>
+        <w:t>]</w:t>
       </w:r>
       <w:r>
         <w:tab/>
@@ -21455,7 +21593,13 @@
         <w:ind w:left="720" w:hanging="720"/>
       </w:pPr>
       <w:r>
-        <w:t>[6]</w:t>
+        <w:t>[</w:t>
+      </w:r>
+      <w:r>
+        <w:t>8</w:t>
+      </w:r>
+      <w:r>
+        <w:t>]</w:t>
       </w:r>
       <w:r>
         <w:tab/>
@@ -21482,7 +21626,13 @@
         <w:ind w:left="720" w:hanging="720"/>
       </w:pPr>
       <w:r>
-        <w:t>[7]</w:t>
+        <w:t>[</w:t>
+      </w:r>
+      <w:r>
+        <w:t>9</w:t>
+      </w:r>
+      <w:r>
+        <w:t>]</w:t>
       </w:r>
       <w:r>
         <w:tab/>
@@ -27730,7 +27880,6 @@
     <w:name w:val="Hyperlink"/>
     <w:basedOn w:val="DefaultParagraphFont"/>
     <w:uiPriority w:val="99"/>
-    <w:semiHidden/>
     <w:unhideWhenUsed/>
     <w:rsid w:val="00B63529"/>
     <w:rPr>
@@ -27850,6 +27999,30 @@
       <w:sz w:val="24"/>
       <w:szCs w:val="24"/>
       <w:lang w:eastAsia="en-GB"/>
+    </w:rPr>
+  </w:style>
+  <w:style w:type="character" w:styleId="UnresolvedMention">
+    <w:name w:val="Unresolved Mention"/>
+    <w:basedOn w:val="DefaultParagraphFont"/>
+    <w:uiPriority w:val="99"/>
+    <w:semiHidden/>
+    <w:unhideWhenUsed/>
+    <w:rsid w:val="007B3D05"/>
+    <w:rPr>
+      <w:color w:val="605E5C"/>
+      <w:shd w:val="clear" w:color="auto" w:fill="E1DFDD"/>
+    </w:rPr>
+  </w:style>
+  <w:style w:type="character" w:styleId="FollowedHyperlink">
+    <w:name w:val="FollowedHyperlink"/>
+    <w:basedOn w:val="DefaultParagraphFont"/>
+    <w:uiPriority w:val="99"/>
+    <w:semiHidden/>
+    <w:unhideWhenUsed/>
+    <w:rsid w:val="008A5B0C"/>
+    <w:rPr>
+      <w:color w:val="954F72" w:themeColor="followedHyperlink"/>
+      <w:u w:val="single"/>
     </w:rPr>
   </w:style>
 </w:styles>
@@ -28155,7 +28328,7 @@
 </file>
 
 <file path=customXml/itemProps1.xml><?xml version="1.0" encoding="utf-8"?>
-<ds:datastoreItem xmlns:ds="http://schemas.openxmlformats.org/officeDocument/2006/customXml" ds:itemID="{FA9DEB33-2619-472B-95FB-D19C05094A4D}">
+<ds:datastoreItem xmlns:ds="http://schemas.openxmlformats.org/officeDocument/2006/customXml" ds:itemID="{49ACFD2E-8406-445A-AB9A-5F95CFFAF60B}">
   <ds:schemaRefs>
     <ds:schemaRef ds:uri="http://schemas.openxmlformats.org/officeDocument/2006/bibliography"/>
   </ds:schemaRefs>

</xml_diff>